<commit_message>
cambios en el documento,revisar si se hicieron
</commit_message>
<xml_diff>
--- a/Docs/Observaciones-Lab6.docx
+++ b/Docs/Observaciones-Lab6.docx
@@ -4,7 +4,7 @@
   <w:body>
     <w:p>
       <w:pPr>
-        <w:pStyle w:val="Title"/>
+        <w:pStyle w:val="Ttulo"/>
         <w:jc w:val="center"/>
         <w:rPr>
           <w:b/>
@@ -89,7 +89,7 @@
     </w:p>
     <w:p>
       <w:pPr>
-        <w:pStyle w:val="ListParagraph"/>
+        <w:pStyle w:val="Prrafodelista"/>
         <w:numPr>
           <w:ilvl w:val="0"/>
           <w:numId w:val="1"/>
@@ -109,7 +109,24 @@
     </w:p>
     <w:p>
       <w:pPr>
-        <w:pStyle w:val="ListParagraph"/>
+        <w:pStyle w:val="Prrafodelista"/>
+        <w:spacing w:after="0"/>
+        <w:ind w:left="360"/>
+        <w:jc w:val="both"/>
+        <w:rPr>
+          <w:lang w:val="es-419"/>
+        </w:rPr>
+      </w:pPr>
+      <w:r>
+        <w:rPr>
+          <w:lang w:val="es-419"/>
+        </w:rPr>
+        <w:t>En este índice se utiliza la estructura “Single Linked” o sencillamente encadenada, ya que, para los map no se necesita una organización especifica.</w:t>
+      </w:r>
+    </w:p>
+    <w:p>
+      <w:pPr>
+        <w:pStyle w:val="Prrafodelista"/>
         <w:numPr>
           <w:ilvl w:val="0"/>
           <w:numId w:val="1"/>
@@ -129,7 +146,35 @@
     </w:p>
     <w:p>
       <w:pPr>
-        <w:pStyle w:val="ListParagraph"/>
+        <w:spacing w:after="0"/>
+        <w:ind w:firstLine="360"/>
+        <w:jc w:val="both"/>
+        <w:rPr>
+          <w:lang w:val="es-419"/>
+        </w:rPr>
+      </w:pPr>
+      <w:r>
+        <w:rPr>
+          <w:lang w:val="es-419"/>
+        </w:rPr>
+        <w:t xml:space="preserve">Inicialmente en las tablas se espera almacenar aproximadamente un total de </w:t>
+      </w:r>
+      <w:r>
+        <w:rPr>
+          <w:lang w:val="es-419"/>
+        </w:rPr>
+        <w:t>79840</w:t>
+      </w:r>
+      <w:r>
+        <w:rPr>
+          <w:lang w:val="es-419"/>
+        </w:rPr>
+        <w:t xml:space="preserve"> datos.</w:t>
+      </w:r>
+    </w:p>
+    <w:p>
+      <w:pPr>
+        <w:pStyle w:val="Prrafodelista"/>
         <w:numPr>
           <w:ilvl w:val="0"/>
           <w:numId w:val="1"/>
@@ -181,7 +226,24 @@
     </w:p>
     <w:p>
       <w:pPr>
-        <w:pStyle w:val="ListParagraph"/>
+        <w:pStyle w:val="Prrafodelista"/>
+        <w:spacing w:after="0"/>
+        <w:ind w:left="360"/>
+        <w:jc w:val="both"/>
+        <w:rPr>
+          <w:lang w:val="es-419"/>
+        </w:rPr>
+      </w:pPr>
+      <w:r>
+        <w:rPr>
+          <w:lang w:val="es-419"/>
+        </w:rPr>
+        <w:t>Para años el tamaño para crear la tabla de hash es de 40, y para authors es de 800.</w:t>
+      </w:r>
+    </w:p>
+    <w:p>
+      <w:pPr>
+        <w:pStyle w:val="Prrafodelista"/>
         <w:numPr>
           <w:ilvl w:val="0"/>
           <w:numId w:val="1"/>
@@ -201,7 +263,24 @@
     </w:p>
     <w:p>
       <w:pPr>
-        <w:pStyle w:val="ListParagraph"/>
+        <w:pStyle w:val="Prrafodelista"/>
+        <w:spacing w:after="0"/>
+        <w:ind w:left="360"/>
+        <w:jc w:val="both"/>
+        <w:rPr>
+          <w:lang w:val="es-419"/>
+        </w:rPr>
+      </w:pPr>
+      <w:r>
+        <w:rPr>
+          <w:lang w:val="es-419"/>
+        </w:rPr>
+        <w:t>#responder</w:t>
+      </w:r>
+    </w:p>
+    <w:p>
+      <w:pPr>
+        <w:pStyle w:val="Prrafodelista"/>
         <w:numPr>
           <w:ilvl w:val="0"/>
           <w:numId w:val="1"/>
@@ -235,7 +314,65 @@
     </w:p>
     <w:p>
       <w:pPr>
-        <w:pStyle w:val="ListParagraph"/>
+        <w:pStyle w:val="Prrafodelista"/>
+        <w:spacing w:after="0"/>
+        <w:ind w:left="360"/>
+        <w:jc w:val="both"/>
+        <w:rPr>
+          <w:lang w:val="es-419"/>
+        </w:rPr>
+      </w:pPr>
+      <w:r>
+        <w:rPr>
+          <w:lang w:val="es-419"/>
+        </w:rPr>
+        <w:t xml:space="preserve">La instrucción “mp.put(…)” recibe por parámetro el mapa donde se va a guardar, la llave asociada a la pareja y el valor asociado a la pareja. Su función es </w:t>
+      </w:r>
+      <w:r>
+        <w:rPr>
+          <w:lang w:val="es-419"/>
+        </w:rPr>
+        <w:t>Ingresa una pareja llave,</w:t>
+      </w:r>
+      <w:r>
+        <w:rPr>
+          <w:lang w:val="es-419"/>
+        </w:rPr>
+        <w:t xml:space="preserve"> </w:t>
+      </w:r>
+      <w:r>
+        <w:rPr>
+          <w:lang w:val="es-419"/>
+        </w:rPr>
+        <w:t>valor a la tabla de hash.</w:t>
+      </w:r>
+    </w:p>
+    <w:p>
+      <w:pPr>
+        <w:pStyle w:val="Prrafodelista"/>
+        <w:spacing w:after="0"/>
+        <w:ind w:left="360"/>
+        <w:jc w:val="both"/>
+        <w:rPr>
+          <w:lang w:val="es-419"/>
+        </w:rPr>
+      </w:pPr>
+      <w:r>
+        <w:rPr>
+          <w:lang w:val="es-419"/>
+        </w:rPr>
+        <w:t>Si la llave ya existe en la tabla, se reemplaza el valor</w:t>
+      </w:r>
+      <w:r>
+        <w:rPr>
+          <w:lang w:val="es-419"/>
+        </w:rPr>
+        <w:t>.</w:t>
+      </w:r>
+    </w:p>
+    <w:p>
+      <w:pPr>
+        <w:pStyle w:val="Prrafodelista"/>
         <w:numPr>
           <w:ilvl w:val="0"/>
           <w:numId w:val="1"/>
@@ -275,7 +412,60 @@
     </w:p>
     <w:p>
       <w:pPr>
-        <w:pStyle w:val="ListParagraph"/>
+        <w:pStyle w:val="Prrafodelista"/>
+        <w:spacing w:after="0"/>
+        <w:ind w:left="360"/>
+        <w:jc w:val="both"/>
+        <w:rPr>
+          <w:lang w:val="es-419"/>
+        </w:rPr>
+      </w:pPr>
+      <w:r>
+        <w:rPr>
+          <w:lang w:val="es-ES"/>
+        </w:rPr>
+        <w:t>La función de “</w:t>
+      </w:r>
+      <w:r>
+        <w:rPr>
+          <w:b/>
+          <w:bCs/>
+          <w:lang w:val="es-ES"/>
+        </w:rPr>
+        <w:t>book[‘goodreads_book_id’</w:t>
+      </w:r>
+      <w:r>
+        <w:rPr>
+          <w:b/>
+          <w:bCs/>
+          <w:lang w:val="es-ES"/>
+        </w:rPr>
+        <w:t xml:space="preserve">]” </w:t>
+      </w:r>
+      <w:r>
+        <w:rPr>
+          <w:lang w:val="es-ES"/>
+        </w:rPr>
+        <w:t>es encontrar la llave asociada a la pareja</w:t>
+      </w:r>
+      <w:r>
+        <w:rPr>
+          <w:b/>
+          <w:bCs/>
+          <w:lang w:val="es-ES"/>
+        </w:rPr>
+        <w:t xml:space="preserve"> </w:t>
+      </w:r>
+      <w:r>
+        <w:rPr>
+          <w:lang w:val="es-ES"/>
+        </w:rPr>
+        <w:t>que estamos buscando en este caso el libro.</w:t>
+      </w:r>
+    </w:p>
+    <w:p>
+      <w:pPr>
+        <w:pStyle w:val="Prrafodelista"/>
         <w:numPr>
           <w:ilvl w:val="0"/>
           <w:numId w:val="1"/>
@@ -338,7 +528,24 @@
     </w:p>
     <w:p>
       <w:pPr>
-        <w:pStyle w:val="ListParagraph"/>
+        <w:pStyle w:val="Prrafodelista"/>
+        <w:spacing w:after="0"/>
+        <w:ind w:left="360"/>
+        <w:jc w:val="both"/>
+        <w:rPr>
+          <w:lang w:val="es-419"/>
+        </w:rPr>
+      </w:pPr>
+      <w:r>
+        <w:rPr>
+          <w:lang w:val="es-ES"/>
+        </w:rPr>
+        <w:t>En este caso “Book” es el parámetro que queremos encontrar en la llave asociada y comienza a buscar si se encuentra o no.</w:t>
+      </w:r>
+    </w:p>
+    <w:p>
+      <w:pPr>
+        <w:pStyle w:val="Prrafodelista"/>
         <w:numPr>
           <w:ilvl w:val="0"/>
           <w:numId w:val="1"/>
@@ -372,7 +579,35 @@
     </w:p>
     <w:p>
       <w:pPr>
-        <w:pStyle w:val="ListParagraph"/>
+        <w:pStyle w:val="Prrafodelista"/>
+        <w:spacing w:after="0"/>
+        <w:ind w:left="360"/>
+        <w:jc w:val="both"/>
+        <w:rPr>
+          <w:lang w:val="es-419"/>
+        </w:rPr>
+      </w:pPr>
+      <w:r>
+        <w:rPr>
+          <w:lang w:val="es-419"/>
+        </w:rPr>
+        <w:t>La función de “mp.get” es devolver ela llave asociada y el valor que estamos buscando.</w:t>
+      </w:r>
+    </w:p>
+    <w:p>
+      <w:pPr>
+        <w:pStyle w:val="Prrafodelista"/>
+        <w:spacing w:after="0"/>
+        <w:ind w:left="360"/>
+        <w:jc w:val="both"/>
+        <w:rPr>
+          <w:lang w:val="es-419"/>
+        </w:rPr>
+      </w:pPr>
+    </w:p>
+    <w:p>
+      <w:pPr>
+        <w:pStyle w:val="Prrafodelista"/>
         <w:numPr>
           <w:ilvl w:val="0"/>
           <w:numId w:val="1"/>
@@ -430,7 +665,32 @@
     </w:p>
     <w:p>
       <w:pPr>
-        <w:pStyle w:val="ListParagraph"/>
+        <w:pStyle w:val="Prrafodelista"/>
+        <w:spacing w:after="0"/>
+        <w:ind w:left="360"/>
+        <w:jc w:val="both"/>
+        <w:rPr>
+          <w:lang w:val="es-419"/>
+        </w:rPr>
+      </w:pPr>
+      <w:r>
+        <w:rPr>
+          <w:i/>
+          <w:iCs/>
+          <w:lang w:val="es-ES"/>
+        </w:rPr>
+        <w:t>Year</w:t>
+      </w:r>
+      <w:r>
+        <w:rPr>
+          <w:lang w:val="es-ES"/>
+        </w:rPr>
+        <w:t xml:space="preserve"> seria el mapa en el cual se va a guardar el valor devuelto con la función “mp.get(…)”.</w:t>
+      </w:r>
+    </w:p>
+    <w:p>
+      <w:pPr>
+        <w:pStyle w:val="Prrafodelista"/>
         <w:numPr>
           <w:ilvl w:val="0"/>
           <w:numId w:val="1"/>
@@ -464,7 +724,40 @@
     </w:p>
     <w:p>
       <w:pPr>
-        <w:pStyle w:val="ListParagraph"/>
+        <w:pStyle w:val="Prrafodelista"/>
+        <w:spacing w:after="0"/>
+        <w:ind w:left="360"/>
+        <w:jc w:val="both"/>
+        <w:rPr>
+          <w:lang w:val="es-419"/>
+        </w:rPr>
+      </w:pPr>
+      <w:r>
+        <w:rPr>
+          <w:b/>
+          <w:bCs/>
+          <w:lang w:val="es-ES"/>
+        </w:rPr>
+        <w:t>“me.getValue(…)</w:t>
+      </w:r>
+      <w:r>
+        <w:rPr>
+          <w:b/>
+          <w:bCs/>
+          <w:lang w:val="es-ES"/>
+        </w:rPr>
+        <w:t xml:space="preserve">” </w:t>
+      </w:r>
+      <w:r>
+        <w:rPr>
+          <w:lang w:val="es-ES"/>
+        </w:rPr>
+        <w:t>retorna el valor de una pareja en un mapa.</w:t>
+      </w:r>
+    </w:p>
+    <w:p>
+      <w:pPr>
+        <w:pStyle w:val="Prrafodelista"/>
         <w:numPr>
           <w:ilvl w:val="0"/>
           <w:numId w:val="1"/>
@@ -484,7 +777,7 @@
     </w:p>
     <w:p>
       <w:pPr>
-        <w:pStyle w:val="ListParagraph"/>
+        <w:pStyle w:val="Prrafodelista"/>
         <w:numPr>
           <w:ilvl w:val="0"/>
           <w:numId w:val="1"/>
@@ -504,7 +797,7 @@
     </w:p>
     <w:p>
       <w:pPr>
-        <w:pStyle w:val="ListParagraph"/>
+        <w:pStyle w:val="Prrafodelista"/>
         <w:numPr>
           <w:ilvl w:val="0"/>
           <w:numId w:val="1"/>
@@ -1238,17 +1531,14 @@
   <w:style w:type="paragraph" w:default="1" w:styleId="Normal">
     <w:name w:val="Normal"/>
     <w:qFormat/>
-    <w:rPr>
-      <w:noProof/>
-    </w:rPr>
   </w:style>
-  <w:style w:type="character" w:default="1" w:styleId="DefaultParagraphFont">
+  <w:style w:type="character" w:default="1" w:styleId="Fuentedeprrafopredeter">
     <w:name w:val="Default Paragraph Font"/>
     <w:uiPriority w:val="1"/>
     <w:semiHidden/>
     <w:unhideWhenUsed/>
   </w:style>
-  <w:style w:type="table" w:default="1" w:styleId="TableNormal">
+  <w:style w:type="table" w:default="1" w:styleId="Tablanormal">
     <w:name w:val="Normal Table"/>
     <w:uiPriority w:val="99"/>
     <w:semiHidden/>
@@ -1263,17 +1553,17 @@
       </w:tblCellMar>
     </w:tblPr>
   </w:style>
-  <w:style w:type="numbering" w:default="1" w:styleId="NoList">
+  <w:style w:type="numbering" w:default="1" w:styleId="Sinlista">
     <w:name w:val="No List"/>
     <w:uiPriority w:val="99"/>
     <w:semiHidden/>
     <w:unhideWhenUsed/>
   </w:style>
-  <w:style w:type="paragraph" w:styleId="Title">
+  <w:style w:type="paragraph" w:styleId="Ttulo">
     <w:name w:val="Title"/>
     <w:basedOn w:val="Normal"/>
     <w:next w:val="Normal"/>
-    <w:link w:val="TitleChar"/>
+    <w:link w:val="TtuloCar"/>
     <w:uiPriority w:val="10"/>
     <w:qFormat/>
     <w:rsid w:val="00BA3B38"/>
@@ -1289,10 +1579,10 @@
       <w:szCs w:val="56"/>
     </w:rPr>
   </w:style>
-  <w:style w:type="character" w:customStyle="1" w:styleId="TitleChar">
-    <w:name w:val="Title Char"/>
-    <w:basedOn w:val="DefaultParagraphFont"/>
-    <w:link w:val="Title"/>
+  <w:style w:type="character" w:customStyle="1" w:styleId="TtuloCar">
+    <w:name w:val="Título Car"/>
+    <w:basedOn w:val="Fuentedeprrafopredeter"/>
+    <w:link w:val="Ttulo"/>
     <w:uiPriority w:val="10"/>
     <w:rsid w:val="00BA3B38"/>
     <w:rPr>
@@ -1304,7 +1594,7 @@
       <w:szCs w:val="56"/>
     </w:rPr>
   </w:style>
-  <w:style w:type="paragraph" w:styleId="ListParagraph">
+  <w:style w:type="paragraph" w:styleId="Prrafodelista">
     <w:name w:val="List Paragraph"/>
     <w:basedOn w:val="Normal"/>
     <w:uiPriority w:val="34"/>
@@ -1314,13 +1604,10 @@
       <w:ind w:left="720"/>
       <w:contextualSpacing/>
     </w:pPr>
-    <w:rPr>
-      <w:noProof w:val="0"/>
-    </w:rPr>
   </w:style>
-  <w:style w:type="character" w:styleId="CommentReference">
+  <w:style w:type="character" w:styleId="Refdecomentario">
     <w:name w:val="annotation reference"/>
-    <w:basedOn w:val="DefaultParagraphFont"/>
+    <w:basedOn w:val="Fuentedeprrafopredeter"/>
     <w:uiPriority w:val="99"/>
     <w:semiHidden/>
     <w:unhideWhenUsed/>
@@ -1330,10 +1617,10 @@
       <w:szCs w:val="16"/>
     </w:rPr>
   </w:style>
-  <w:style w:type="paragraph" w:styleId="CommentText">
+  <w:style w:type="paragraph" w:styleId="Textocomentario">
     <w:name w:val="annotation text"/>
     <w:basedOn w:val="Normal"/>
-    <w:link w:val="CommentTextChar"/>
+    <w:link w:val="TextocomentarioCar"/>
     <w:uiPriority w:val="99"/>
     <w:semiHidden/>
     <w:unhideWhenUsed/>
@@ -1342,15 +1629,14 @@
       <w:spacing w:line="240" w:lineRule="auto"/>
     </w:pPr>
     <w:rPr>
-      <w:noProof w:val="0"/>
       <w:sz w:val="20"/>
       <w:szCs w:val="20"/>
     </w:rPr>
   </w:style>
-  <w:style w:type="character" w:customStyle="1" w:styleId="CommentTextChar">
-    <w:name w:val="Comment Text Char"/>
-    <w:basedOn w:val="DefaultParagraphFont"/>
-    <w:link w:val="CommentText"/>
+  <w:style w:type="character" w:customStyle="1" w:styleId="TextocomentarioCar">
+    <w:name w:val="Texto comentario Car"/>
+    <w:basedOn w:val="Fuentedeprrafopredeter"/>
+    <w:link w:val="Textocomentario"/>
     <w:uiPriority w:val="99"/>
     <w:semiHidden/>
     <w:rsid w:val="00A442AC"/>
@@ -1359,10 +1645,10 @@
       <w:szCs w:val="20"/>
     </w:rPr>
   </w:style>
-  <w:style w:type="paragraph" w:styleId="Header">
+  <w:style w:type="paragraph" w:styleId="Encabezado">
     <w:name w:val="header"/>
     <w:basedOn w:val="Normal"/>
-    <w:link w:val="HeaderChar"/>
+    <w:link w:val="EncabezadoCar"/>
     <w:uiPriority w:val="99"/>
     <w:unhideWhenUsed/>
     <w:rsid w:val="00AB1340"/>
@@ -1374,20 +1660,20 @@
       <w:spacing w:after="0" w:line="240" w:lineRule="auto"/>
     </w:pPr>
   </w:style>
-  <w:style w:type="character" w:customStyle="1" w:styleId="HeaderChar">
-    <w:name w:val="Header Char"/>
-    <w:basedOn w:val="DefaultParagraphFont"/>
-    <w:link w:val="Header"/>
+  <w:style w:type="character" w:customStyle="1" w:styleId="EncabezadoCar">
+    <w:name w:val="Encabezado Car"/>
+    <w:basedOn w:val="Fuentedeprrafopredeter"/>
+    <w:link w:val="Encabezado"/>
     <w:uiPriority w:val="99"/>
     <w:rsid w:val="00AB1340"/>
     <w:rPr>
       <w:noProof/>
     </w:rPr>
   </w:style>
-  <w:style w:type="paragraph" w:styleId="Footer">
+  <w:style w:type="paragraph" w:styleId="Piedepgina">
     <w:name w:val="footer"/>
     <w:basedOn w:val="Normal"/>
-    <w:link w:val="FooterChar"/>
+    <w:link w:val="PiedepginaCar"/>
     <w:uiPriority w:val="99"/>
     <w:unhideWhenUsed/>
     <w:rsid w:val="00AB1340"/>
@@ -1399,10 +1685,10 @@
       <w:spacing w:after="0" w:line="240" w:lineRule="auto"/>
     </w:pPr>
   </w:style>
-  <w:style w:type="character" w:customStyle="1" w:styleId="FooterChar">
-    <w:name w:val="Footer Char"/>
-    <w:basedOn w:val="DefaultParagraphFont"/>
-    <w:link w:val="Footer"/>
+  <w:style w:type="character" w:customStyle="1" w:styleId="PiedepginaCar">
+    <w:name w:val="Pie de página Car"/>
+    <w:basedOn w:val="Fuentedeprrafopredeter"/>
+    <w:link w:val="Piedepgina"/>
     <w:uiPriority w:val="99"/>
     <w:rsid w:val="00AB1340"/>
     <w:rPr>
@@ -1708,12 +1994,14 @@
 </file>
 
 <file path=customXml/item1.xml><?xml version="1.0" encoding="utf-8"?>
-<?mso-contentType ?>
-<FormTemplates xmlns="http://schemas.microsoft.com/sharepoint/v3/contenttype/forms">
-  <Display>DocumentLibraryForm</Display>
-  <Edit>DocumentLibraryForm</Edit>
-  <New>DocumentLibraryForm</New>
-</FormTemplates>
+<p:properties xmlns:p="http://schemas.microsoft.com/office/2006/metadata/properties" xmlns:xsi="http://www.w3.org/2001/XMLSchema-instance" xmlns:pc="http://schemas.microsoft.com/office/infopath/2007/PartnerControls">
+  <documentManagement>
+    <TaxCatchAll xmlns="85e30bcc-d76c-4413-8e4d-2dce22fb0743" xsi:nil="true"/>
+    <lcf76f155ced4ddcb4097134ff3c332f xmlns="164883f8-7691-4ecf-b54a-664c0d0edefe">
+      <Terms xmlns="http://schemas.microsoft.com/office/infopath/2007/PartnerControls"/>
+    </lcf76f155ced4ddcb4097134ff3c332f>
+  </documentManagement>
+</p:properties>
 </file>
 
 <file path=customXml/item2.xml><?xml version="1.0" encoding="utf-8"?>
@@ -1954,29 +2242,15 @@
 </file>
 
 <file path=customXml/item3.xml><?xml version="1.0" encoding="utf-8"?>
-<p:properties xmlns:p="http://schemas.microsoft.com/office/2006/metadata/properties" xmlns:xsi="http://www.w3.org/2001/XMLSchema-instance" xmlns:pc="http://schemas.microsoft.com/office/infopath/2007/PartnerControls">
-  <documentManagement>
-    <TaxCatchAll xmlns="85e30bcc-d76c-4413-8e4d-2dce22fb0743" xsi:nil="true"/>
-    <lcf76f155ced4ddcb4097134ff3c332f xmlns="164883f8-7691-4ecf-b54a-664c0d0edefe">
-      <Terms xmlns="http://schemas.microsoft.com/office/infopath/2007/PartnerControls"/>
-    </lcf76f155ced4ddcb4097134ff3c332f>
-  </documentManagement>
-</p:properties>
+<?mso-contentType ?>
+<FormTemplates xmlns="http://schemas.microsoft.com/sharepoint/v3/contenttype/forms">
+  <Display>DocumentLibraryForm</Display>
+  <Edit>DocumentLibraryForm</Edit>
+  <New>DocumentLibraryForm</New>
+</FormTemplates>
 </file>
 
 <file path=customXml/itemProps1.xml><?xml version="1.0" encoding="utf-8"?>
-<ds:datastoreItem xmlns:ds="http://schemas.openxmlformats.org/officeDocument/2006/customXml" ds:itemID="{1F59EA8B-1FA8-40D2-A8B0-61B9CE1E4579}">
-  <ds:schemaRefs>
-    <ds:schemaRef ds:uri="http://schemas.microsoft.com/sharepoint/v3/contenttype/forms"/>
-  </ds:schemaRefs>
-</ds:datastoreItem>
-</file>
-
-<file path=customXml/itemProps2.xml><?xml version="1.0" encoding="utf-8"?>
-<ds:datastoreItem xmlns:ds="http://schemas.openxmlformats.org/officeDocument/2006/customXml" ds:itemID="{23A86E99-70C6-49AF-8C47-803FABB89018}"/>
-</file>
-
-<file path=customXml/itemProps3.xml><?xml version="1.0" encoding="utf-8"?>
 <ds:datastoreItem xmlns:ds="http://schemas.openxmlformats.org/officeDocument/2006/customXml" ds:itemID="{8542EACB-7939-45C8-99C3-B6897CA7A7EF}">
   <ds:schemaRefs>
     <ds:schemaRef ds:uri="http://schemas.microsoft.com/office/2006/metadata/properties"/>
@@ -1985,4 +2259,31 @@
     <ds:schemaRef ds:uri="164883f8-7691-4ecf-b54a-664c0d0edefe"/>
   </ds:schemaRefs>
 </ds:datastoreItem>
+</file>
+
+<file path=customXml/itemProps2.xml><?xml version="1.0" encoding="utf-8"?>
+<ds:datastoreItem xmlns:ds="http://schemas.openxmlformats.org/officeDocument/2006/customXml" ds:itemID="{23A86E99-70C6-49AF-8C47-803FABB89018}">
+  <ds:schemaRefs>
+    <ds:schemaRef ds:uri="http://schemas.microsoft.com/office/2006/metadata/contentType"/>
+    <ds:schemaRef ds:uri="http://schemas.microsoft.com/office/2006/metadata/properties/metaAttributes"/>
+    <ds:schemaRef ds:uri="http://www.w3.org/2001/XMLSchema"/>
+    <ds:schemaRef ds:uri="http://schemas.microsoft.com/office/2006/metadata/properties"/>
+    <ds:schemaRef ds:uri="164883f8-7691-4ecf-b54a-664c0d0edefe"/>
+    <ds:schemaRef ds:uri="85e30bcc-d76c-4413-8e4d-2dce22fb0743"/>
+    <ds:schemaRef ds:uri="http://schemas.microsoft.com/office/2006/documentManagement/types"/>
+    <ds:schemaRef ds:uri="http://schemas.microsoft.com/office/infopath/2007/PartnerControls"/>
+    <ds:schemaRef ds:uri="http://schemas.openxmlformats.org/package/2006/metadata/core-properties"/>
+    <ds:schemaRef ds:uri="http://purl.org/dc/elements/1.1/"/>
+    <ds:schemaRef ds:uri="http://purl.org/dc/terms/"/>
+    <ds:schemaRef ds:uri="http://schemas.microsoft.com/internal/obd"/>
+  </ds:schemaRefs>
+</ds:datastoreItem>
+</file>
+
+<file path=customXml/itemProps3.xml><?xml version="1.0" encoding="utf-8"?>
+<ds:datastoreItem xmlns:ds="http://schemas.openxmlformats.org/officeDocument/2006/customXml" ds:itemID="{1F59EA8B-1FA8-40D2-A8B0-61B9CE1E4579}">
+  <ds:schemaRefs>
+    <ds:schemaRef ds:uri="http://schemas.microsoft.com/sharepoint/v3/contenttype/forms"/>
+  </ds:schemaRefs>
+</ds:datastoreItem>
 </file>
</xml_diff>

<commit_message>
word completo, agremas mas info si es necesario.
</commit_message>
<xml_diff>
--- a/Docs/Observaciones-Lab6.docx
+++ b/Docs/Observaciones-Lab6.docx
@@ -197,7 +197,7 @@
         <w:rPr>
           <w:lang w:val="es-419"/>
         </w:rPr>
-        <w:t>79840</w:t>
+        <w:t>34557</w:t>
       </w:r>
       <w:r>
         <w:rPr>
@@ -350,7 +350,13 @@
         <w:rPr>
           <w:lang w:val="es-419"/>
         </w:rPr>
-        <w:t>¿Cuál es el factor de carga máximo?</w:t>
+        <w:t>¿Cuál es el factor de carga máximo</w:t>
+      </w:r>
+      <w:r>
+        <w:rPr>
+          <w:lang w:val="es-419"/>
+        </w:rPr>
+        <w:t>?</w:t>
       </w:r>
     </w:p>
     <w:p>
@@ -367,7 +373,13 @@
         <w:rPr>
           <w:lang w:val="es-419"/>
         </w:rPr>
-        <w:t>#responder</w:t>
+        <w:t xml:space="preserve">El factor de carga </w:t>
+      </w:r>
+      <w:r>
+        <w:rPr>
+          <w:lang w:val="es-419"/>
+        </w:rPr>
+        <w:t>máxima es de 4.</w:t>
       </w:r>
     </w:p>
     <w:p>
@@ -817,14 +829,12 @@
         </w:rPr>
         <w:t xml:space="preserve">” es devolver </w:t>
       </w:r>
-      <w:proofErr w:type="spellStart"/>
-      <w:r>
-        <w:rPr>
-          <w:lang w:val="es-419"/>
-        </w:rPr>
-        <w:t>ela</w:t>
-      </w:r>
-      <w:proofErr w:type="spellEnd"/>
+      <w:r>
+        <w:rPr>
+          <w:lang w:val="es-419"/>
+        </w:rPr>
+        <w:t>la</w:t>
+      </w:r>
       <w:r>
         <w:rPr>
           <w:lang w:val="es-419"/>
@@ -926,7 +936,19 @@
         <w:rPr>
           <w:lang w:val="es-ES"/>
         </w:rPr>
-        <w:t xml:space="preserve"> seria el mapa en el cual se va a guardar el valor devuelto con la función “</w:t>
+        <w:t xml:space="preserve"> </w:t>
+      </w:r>
+      <w:r>
+        <w:rPr>
+          <w:lang w:val="es-ES"/>
+        </w:rPr>
+        <w:t>sería</w:t>
+      </w:r>
+      <w:r>
+        <w:rPr>
+          <w:lang w:val="es-ES"/>
+        </w:rPr>
+        <w:t xml:space="preserve"> el mapa en el cual se va a guardar el valor devuelto con la función “</w:t>
       </w:r>
       <w:proofErr w:type="spellStart"/>
       <w:r>
@@ -1043,6 +1065,12 @@
         <w:rPr>
           <w:lang w:val="es-ES"/>
         </w:rPr>
+        <w:t xml:space="preserve"> me </w:t>
+      </w:r>
+      <w:r>
+        <w:rPr>
+          <w:lang w:val="es-ES"/>
+        </w:rPr>
         <w:t>retorna el valor de una pareja en un mapa.</w:t>
       </w:r>
     </w:p>
@@ -1080,26 +1108,6 @@
     <w:p>
       <w:pPr>
         <w:pStyle w:val="Prrafodelista"/>
-        <w:numPr>
-          <w:ilvl w:val="0"/>
-          <w:numId w:val="1"/>
-        </w:numPr>
-        <w:spacing w:after="0"/>
-        <w:jc w:val="both"/>
-        <w:rPr>
-          <w:lang w:val="es-419"/>
-        </w:rPr>
-      </w:pPr>
-      <w:r>
-        <w:rPr>
-          <w:lang w:val="es-419"/>
-        </w:rPr>
-        <w:t>¿Qué pasa cuando existan dos o más libros con el mismo título (ej.: diferente edición)?</w:t>
-      </w:r>
-    </w:p>
-    <w:p>
-      <w:pPr>
-        <w:pStyle w:val="Prrafodelista"/>
         <w:spacing w:after="0"/>
         <w:ind w:left="360"/>
         <w:jc w:val="both"/>
@@ -1111,13 +1119,27 @@
         <w:rPr>
           <w:lang w:val="es-419"/>
         </w:rPr>
-        <w:t xml:space="preserve">Cuando dos o mas libro tengan el mismo título se podría implementar una función que los compare por su numero de serie y cual salió primero. De ahí podríamos tener varias opciones como, por ejemplo </w:t>
-      </w:r>
-      <w:r>
-        <w:rPr>
-          <w:lang w:val="es-419"/>
-        </w:rPr>
-        <w:t>Quedarnos con el libro más antiguo…</w:t>
+        <w:t xml:space="preserve">La llave es el titulo del libro asociado y el valor el resto de la información. </w:t>
+      </w:r>
+      <w:r>
+        <w:rPr>
+          <w:lang w:val="es-419"/>
+        </w:rPr>
+        <w:t xml:space="preserve">El tipo de dato es el catalogo que es un diccionario el cual esta repartido por [llaves, valores]. Las llaves son los títulos de los diccionarios y los valores son listas que contienen los otros parámetros del </w:t>
+      </w:r>
+      <w:proofErr w:type="spellStart"/>
+      <w:r>
+        <w:rPr>
+          <w:lang w:val="es-419"/>
+        </w:rPr>
+        <w:t>dict</w:t>
+      </w:r>
+      <w:proofErr w:type="spellEnd"/>
+      <w:r>
+        <w:rPr>
+          <w:lang w:val="es-419"/>
+        </w:rPr>
+        <w:t>.</w:t>
       </w:r>
     </w:p>
     <w:p>
@@ -1148,6 +1170,49 @@
         <w:rPr>
           <w:lang w:val="es-419"/>
         </w:rPr>
+        <w:t>¿Qué pasa cuando existan dos o más libros con el mismo título (ej.: diferente edición)?</w:t>
+      </w:r>
+    </w:p>
+    <w:p>
+      <w:pPr>
+        <w:pStyle w:val="Prrafodelista"/>
+        <w:spacing w:after="0"/>
+        <w:ind w:left="360"/>
+        <w:jc w:val="both"/>
+        <w:rPr>
+          <w:lang w:val="es-419"/>
+        </w:rPr>
+      </w:pPr>
+      <w:r>
+        <w:rPr>
+          <w:lang w:val="es-419"/>
+        </w:rPr>
+        <w:t xml:space="preserve">Cuando existen dos o mas libros con el mismo </w:t>
+      </w:r>
+      <w:r>
+        <w:rPr>
+          <w:lang w:val="es-419"/>
+        </w:rPr>
+        <w:t>título, puede causar una colisión debido a que en la tabla de hash tienen la misma clave.</w:t>
+      </w:r>
+    </w:p>
+    <w:p>
+      <w:pPr>
+        <w:pStyle w:val="Prrafodelista"/>
+        <w:numPr>
+          <w:ilvl w:val="0"/>
+          <w:numId w:val="1"/>
+        </w:numPr>
+        <w:spacing w:after="0"/>
+        <w:jc w:val="both"/>
+        <w:rPr>
+          <w:lang w:val="es-419"/>
+        </w:rPr>
+      </w:pPr>
+      <w:r>
+        <w:rPr>
+          <w:lang w:val="es-419"/>
+        </w:rPr>
         <w:t>Con el índice implementado ¿Cómo solucionaría que dos o más libros tengan el mismo título?</w:t>
       </w:r>
     </w:p>
@@ -1165,33 +1230,46 @@
         <w:rPr>
           <w:lang w:val="es-419"/>
         </w:rPr>
-        <w:t xml:space="preserve">Si el libro ya existe al momento de agregarlo para evitar errores podemos agregar la función se usa la función </w:t>
+        <w:t xml:space="preserve">Podríamos usar el </w:t>
+      </w:r>
+      <w:r>
+        <w:rPr>
+          <w:lang w:val="es-419"/>
+        </w:rPr>
+        <w:t xml:space="preserve">Linear </w:t>
       </w:r>
       <w:proofErr w:type="spellStart"/>
       <w:r>
         <w:rPr>
           <w:lang w:val="es-419"/>
         </w:rPr>
-        <w:t>put</w:t>
+        <w:t>Probing</w:t>
       </w:r>
       <w:proofErr w:type="spellEnd"/>
       <w:r>
         <w:rPr>
           <w:lang w:val="es-419"/>
         </w:rPr>
-        <w:t xml:space="preserve">. Esta se encarga de reemplazar el valor en la llave ya existente. </w:t>
-      </w:r>
-    </w:p>
-    <w:p>
-      <w:pPr>
-        <w:pStyle w:val="Prrafodelista"/>
-        <w:spacing w:after="0"/>
-        <w:ind w:left="360"/>
-        <w:jc w:val="both"/>
-        <w:rPr>
-          <w:lang w:val="es-419"/>
-        </w:rPr>
-      </w:pPr>
+        <w:t xml:space="preserve">. </w:t>
+      </w:r>
+      <w:r>
+        <w:rPr>
+          <w:lang w:val="es-419"/>
+        </w:rPr>
+        <w:t xml:space="preserve">En esta estrategia, </w:t>
+      </w:r>
+      <w:r>
+        <w:rPr>
+          <w:lang w:val="es-419"/>
+        </w:rPr>
+        <w:t>para solucionar la colisión,</w:t>
+      </w:r>
+      <w:r>
+        <w:rPr>
+          <w:lang w:val="es-419"/>
+        </w:rPr>
+        <w:t xml:space="preserve"> se busca el siguiente slot disponible en la tabla de hash de manera secuencial. Esto significa que los libros con el mismo título ocuparán slots adyacentes en la tabla hasta encontrar un slot disponible.</w:t>
+      </w:r>
     </w:p>
     <w:sectPr>
       <w:pgSz w:w="12240" w:h="15840"/>
@@ -2365,14 +2443,12 @@
 </file>
 
 <file path=customXml/item1.xml><?xml version="1.0" encoding="utf-8"?>
-<p:properties xmlns:p="http://schemas.microsoft.com/office/2006/metadata/properties" xmlns:xsi="http://www.w3.org/2001/XMLSchema-instance" xmlns:pc="http://schemas.microsoft.com/office/infopath/2007/PartnerControls">
-  <documentManagement>
-    <TaxCatchAll xmlns="85e30bcc-d76c-4413-8e4d-2dce22fb0743" xsi:nil="true"/>
-    <lcf76f155ced4ddcb4097134ff3c332f xmlns="164883f8-7691-4ecf-b54a-664c0d0edefe">
-      <Terms xmlns="http://schemas.microsoft.com/office/infopath/2007/PartnerControls"/>
-    </lcf76f155ced4ddcb4097134ff3c332f>
-  </documentManagement>
-</p:properties>
+<?mso-contentType ?>
+<FormTemplates xmlns="http://schemas.microsoft.com/sharepoint/v3/contenttype/forms">
+  <Display>DocumentLibraryForm</Display>
+  <Edit>DocumentLibraryForm</Edit>
+  <New>DocumentLibraryForm</New>
+</FormTemplates>
 </file>
 
 <file path=customXml/item2.xml><?xml version="1.0" encoding="utf-8"?>
@@ -2613,21 +2689,20 @@
 </file>
 
 <file path=customXml/item3.xml><?xml version="1.0" encoding="utf-8"?>
-<?mso-contentType ?>
-<FormTemplates xmlns="http://schemas.microsoft.com/sharepoint/v3/contenttype/forms">
-  <Display>DocumentLibraryForm</Display>
-  <Edit>DocumentLibraryForm</Edit>
-  <New>DocumentLibraryForm</New>
-</FormTemplates>
+<p:properties xmlns:p="http://schemas.microsoft.com/office/2006/metadata/properties" xmlns:xsi="http://www.w3.org/2001/XMLSchema-instance" xmlns:pc="http://schemas.microsoft.com/office/infopath/2007/PartnerControls">
+  <documentManagement>
+    <TaxCatchAll xmlns="85e30bcc-d76c-4413-8e4d-2dce22fb0743" xsi:nil="true"/>
+    <lcf76f155ced4ddcb4097134ff3c332f xmlns="164883f8-7691-4ecf-b54a-664c0d0edefe">
+      <Terms xmlns="http://schemas.microsoft.com/office/infopath/2007/PartnerControls"/>
+    </lcf76f155ced4ddcb4097134ff3c332f>
+  </documentManagement>
+</p:properties>
 </file>
 
 <file path=customXml/itemProps1.xml><?xml version="1.0" encoding="utf-8"?>
-<ds:datastoreItem xmlns:ds="http://schemas.openxmlformats.org/officeDocument/2006/customXml" ds:itemID="{8542EACB-7939-45C8-99C3-B6897CA7A7EF}">
+<ds:datastoreItem xmlns:ds="http://schemas.openxmlformats.org/officeDocument/2006/customXml" ds:itemID="{1F59EA8B-1FA8-40D2-A8B0-61B9CE1E4579}">
   <ds:schemaRefs>
-    <ds:schemaRef ds:uri="http://schemas.microsoft.com/office/2006/metadata/properties"/>
-    <ds:schemaRef ds:uri="http://schemas.microsoft.com/office/infopath/2007/PartnerControls"/>
-    <ds:schemaRef ds:uri="85e30bcc-d76c-4413-8e4d-2dce22fb0743"/>
-    <ds:schemaRef ds:uri="164883f8-7691-4ecf-b54a-664c0d0edefe"/>
+    <ds:schemaRef ds:uri="http://schemas.microsoft.com/sharepoint/v3/contenttype/forms"/>
   </ds:schemaRefs>
 </ds:datastoreItem>
 </file>
@@ -2652,9 +2727,12 @@
 </file>
 
 <file path=customXml/itemProps3.xml><?xml version="1.0" encoding="utf-8"?>
-<ds:datastoreItem xmlns:ds="http://schemas.openxmlformats.org/officeDocument/2006/customXml" ds:itemID="{1F59EA8B-1FA8-40D2-A8B0-61B9CE1E4579}">
+<ds:datastoreItem xmlns:ds="http://schemas.openxmlformats.org/officeDocument/2006/customXml" ds:itemID="{8542EACB-7939-45C8-99C3-B6897CA7A7EF}">
   <ds:schemaRefs>
-    <ds:schemaRef ds:uri="http://schemas.microsoft.com/sharepoint/v3/contenttype/forms"/>
+    <ds:schemaRef ds:uri="http://schemas.microsoft.com/office/2006/metadata/properties"/>
+    <ds:schemaRef ds:uri="http://schemas.microsoft.com/office/infopath/2007/PartnerControls"/>
+    <ds:schemaRef ds:uri="85e30bcc-d76c-4413-8e4d-2dce22fb0743"/>
+    <ds:schemaRef ds:uri="164883f8-7691-4ecf-b54a-664c0d0edefe"/>
   </ds:schemaRefs>
 </ds:datastoreItem>
 </file>
</xml_diff>

<commit_message>
“índice de libros por título laboratorio 6”
</commit_message>
<xml_diff>
--- a/Docs/Observaciones-Lab6.docx
+++ b/Docs/Observaciones-Lab6.docx
@@ -127,7 +127,21 @@
         <w:rPr>
           <w:lang w:val="es-419"/>
         </w:rPr>
-        <w:t xml:space="preserve">En este índice se utiliza la estructura “Single </w:t>
+        <w:t>En este índice se utiliza la estructura “</w:t>
+      </w:r>
+      <w:proofErr w:type="gramStart"/>
+      <w:r>
+        <w:rPr>
+          <w:lang w:val="es-419"/>
+        </w:rPr>
+        <w:t>Single</w:t>
+      </w:r>
+      <w:proofErr w:type="gramEnd"/>
+      <w:r>
+        <w:rPr>
+          <w:lang w:val="es-419"/>
+        </w:rPr>
+        <w:t xml:space="preserve"> </w:t>
       </w:r>
       <w:proofErr w:type="spellStart"/>
       <w:r>
@@ -443,6 +457,7 @@
         <w:t>La instrucción “</w:t>
       </w:r>
       <w:proofErr w:type="spellStart"/>
+      <w:proofErr w:type="gramStart"/>
       <w:r>
         <w:rPr>
           <w:lang w:val="es-419"/>
@@ -454,7 +469,14 @@
         <w:rPr>
           <w:lang w:val="es-419"/>
         </w:rPr>
-        <w:t xml:space="preserve">(…)” recibe por parámetro el mapa donde se va a guardar, la llave asociada a la pareja y el valor asociado a la pareja. Su función es </w:t>
+        <w:t>(</w:t>
+      </w:r>
+      <w:proofErr w:type="gramEnd"/>
+      <w:r>
+        <w:rPr>
+          <w:lang w:val="es-419"/>
+        </w:rPr>
+        <w:t xml:space="preserve">…)” recibe por parámetro el mapa donde se va a guardar, la llave asociada a la pareja y el valor asociado a la pareja. Su función es </w:t>
       </w:r>
       <w:r>
         <w:rPr>
@@ -775,6 +797,7 @@
         <w:t>“</w:t>
       </w:r>
       <w:proofErr w:type="spellStart"/>
+      <w:proofErr w:type="gramStart"/>
       <w:r>
         <w:rPr>
           <w:b/>
@@ -790,7 +813,16 @@
           <w:bCs/>
           <w:lang w:val="es-419"/>
         </w:rPr>
-        <w:t>(…)”</w:t>
+        <w:t>(</w:t>
+      </w:r>
+      <w:proofErr w:type="gramEnd"/>
+      <w:r>
+        <w:rPr>
+          <w:b/>
+          <w:bCs/>
+          <w:lang w:val="es-419"/>
+        </w:rPr>
+        <w:t>…)”</w:t>
       </w:r>
       <w:r>
         <w:rPr>
@@ -840,6 +872,12 @@
           <w:lang w:val="es-419"/>
         </w:rPr>
         <w:t xml:space="preserve"> llave asociada y el valor que estamos buscando.</w:t>
+      </w:r>
+      <w:r>
+        <w:rPr>
+          <w:lang w:val="es-419"/>
+        </w:rPr>
+        <w:t xml:space="preserve"> Este recibe por parámetro el mapa y una llave para poder funcionar.</w:t>
       </w:r>
     </w:p>
     <w:p>
@@ -951,6 +989,7 @@
         <w:t xml:space="preserve"> el mapa en el cual se va a guardar el valor devuelto con la función “</w:t>
       </w:r>
       <w:proofErr w:type="spellStart"/>
+      <w:proofErr w:type="gramStart"/>
       <w:r>
         <w:rPr>
           <w:lang w:val="es-ES"/>
@@ -962,7 +1001,14 @@
         <w:rPr>
           <w:lang w:val="es-ES"/>
         </w:rPr>
-        <w:t>(…)”.</w:t>
+        <w:t>(</w:t>
+      </w:r>
+      <w:proofErr w:type="gramEnd"/>
+      <w:r>
+        <w:rPr>
+          <w:lang w:val="es-ES"/>
+        </w:rPr>
+        <w:t>…)”.</w:t>
       </w:r>
     </w:p>
     <w:p>
@@ -993,6 +1039,7 @@
         <w:t>“</w:t>
       </w:r>
       <w:proofErr w:type="spellStart"/>
+      <w:proofErr w:type="gramStart"/>
       <w:r>
         <w:rPr>
           <w:b/>
@@ -1002,6 +1049,7 @@
         <w:t>me.getValue</w:t>
       </w:r>
       <w:proofErr w:type="spellEnd"/>
+      <w:proofErr w:type="gramEnd"/>
       <w:r>
         <w:rPr>
           <w:b/>
@@ -1036,6 +1084,7 @@
         <w:t>“</w:t>
       </w:r>
       <w:proofErr w:type="spellStart"/>
+      <w:proofErr w:type="gramStart"/>
       <w:r>
         <w:rPr>
           <w:b/>
@@ -1045,6 +1094,7 @@
         <w:t>me.getValue</w:t>
       </w:r>
       <w:proofErr w:type="spellEnd"/>
+      <w:proofErr w:type="gramEnd"/>
       <w:r>
         <w:rPr>
           <w:b/>
@@ -1230,6 +1280,7 @@
         <w:rPr>
           <w:lang w:val="es-419"/>
         </w:rPr>
+        <w:lastRenderedPageBreak/>
         <w:t xml:space="preserve">Podríamos usar el </w:t>
       </w:r>
       <w:r>

</xml_diff>